<commit_message>
Convex Hull-probably wont use this
</commit_message>
<xml_diff>
--- a/writeup_draft.docx
+++ b/writeup_draft.docx
@@ -46,16 +46,61 @@
           <w:sz w:val="20"/>
           <w:szCs w:val="20"/>
         </w:rPr>
-        <w:t>In 19</w:t>
-      </w:r>
-      <w:r>
-        <w:rPr>
-          <w:rFonts w:ascii="Trebuchet MS" w:eastAsia="Times New Roman" w:hAnsi="Trebuchet MS" w:cs="Times New Roman"/>
-          <w:color w:val="000000"/>
-          <w:sz w:val="20"/>
-          <w:szCs w:val="20"/>
-        </w:rPr>
-        <w:t>20’s a Russian physicist invented an instrument that was made up of two metal antennas that sensed the relative position of the user’s hands. The instrument used oscillators to control frequency with one hand and amplitude with the other.</w:t>
+        <w:t xml:space="preserve">In </w:t>
+      </w:r>
+      <w:r>
+        <w:rPr>
+          <w:rFonts w:ascii="Trebuchet MS" w:eastAsia="Times New Roman" w:hAnsi="Trebuchet MS" w:cs="Times New Roman"/>
+          <w:color w:val="000000"/>
+          <w:sz w:val="20"/>
+          <w:szCs w:val="20"/>
+        </w:rPr>
+        <w:t xml:space="preserve">the </w:t>
+      </w:r>
+      <w:r>
+        <w:rPr>
+          <w:rFonts w:ascii="Trebuchet MS" w:eastAsia="Times New Roman" w:hAnsi="Trebuchet MS" w:cs="Times New Roman"/>
+          <w:color w:val="000000"/>
+          <w:sz w:val="20"/>
+          <w:szCs w:val="20"/>
+        </w:rPr>
+        <w:t>19</w:t>
+      </w:r>
+      <w:r>
+        <w:rPr>
+          <w:rFonts w:ascii="Trebuchet MS" w:eastAsia="Times New Roman" w:hAnsi="Trebuchet MS" w:cs="Times New Roman"/>
+          <w:color w:val="000000"/>
+          <w:sz w:val="20"/>
+          <w:szCs w:val="20"/>
+        </w:rPr>
+        <w:t>20</w:t>
+      </w:r>
+      <w:r>
+        <w:rPr>
+          <w:rFonts w:ascii="Trebuchet MS" w:eastAsia="Times New Roman" w:hAnsi="Trebuchet MS" w:cs="Times New Roman"/>
+          <w:color w:val="000000"/>
+          <w:sz w:val="20"/>
+          <w:szCs w:val="20"/>
+        </w:rPr>
+        <w:t>s</w:t>
+      </w:r>
+      <w:r>
+        <w:rPr>
+          <w:rFonts w:ascii="Trebuchet MS" w:eastAsia="Times New Roman" w:hAnsi="Trebuchet MS" w:cs="Times New Roman"/>
+          <w:color w:val="000000"/>
+          <w:sz w:val="20"/>
+          <w:szCs w:val="20"/>
+        </w:rPr>
+        <w:t>,</w:t>
+      </w:r>
+      <w:r>
+        <w:rPr>
+          <w:rFonts w:ascii="Trebuchet MS" w:eastAsia="Times New Roman" w:hAnsi="Trebuchet MS" w:cs="Times New Roman"/>
+          <w:color w:val="000000"/>
+          <w:sz w:val="20"/>
+          <w:szCs w:val="20"/>
+        </w:rPr>
+        <w:t xml:space="preserve"> a Russian physicist invented an instrument that was made up of two metal antennas that sensed the relative position of the user’s hands. The instrument used oscillators to control frequency with one hand and amplitude with the other.</w:t>
       </w:r>
     </w:p>
     <w:p>
@@ -65,19 +110,37 @@
         <w:ind w:left="720"/>
         <w:rPr>
           <w:rFonts w:ascii="Trebuchet MS" w:eastAsia="Times New Roman" w:hAnsi="Trebuchet MS" w:cs="Times New Roman"/>
-          <w:color w:val="000000"/>
-          <w:sz w:val="20"/>
-          <w:szCs w:val="20"/>
-        </w:rPr>
-      </w:pPr>
-      <w:r>
-        <w:rPr>
-          <w:rFonts w:ascii="Trebuchet MS" w:eastAsia="Times New Roman" w:hAnsi="Trebuchet MS" w:cs="Times New Roman"/>
-          <w:color w:val="000000"/>
-          <w:sz w:val="20"/>
-          <w:szCs w:val="20"/>
-        </w:rPr>
-        <w:t>Currently hand gesture reco</w:t>
+          <w:color w:val="7030A0"/>
+          <w:sz w:val="20"/>
+          <w:szCs w:val="20"/>
+        </w:rPr>
+      </w:pPr>
+      <w:r>
+        <w:rPr>
+          <w:rFonts w:ascii="Trebuchet MS" w:eastAsia="Times New Roman" w:hAnsi="Trebuchet MS" w:cs="Times New Roman"/>
+          <w:color w:val="000000"/>
+          <w:sz w:val="20"/>
+          <w:szCs w:val="20"/>
+        </w:rPr>
+        <w:t>Currently</w:t>
+      </w:r>
+      <w:r>
+        <w:rPr>
+          <w:rFonts w:ascii="Trebuchet MS" w:eastAsia="Times New Roman" w:hAnsi="Trebuchet MS" w:cs="Times New Roman"/>
+          <w:color w:val="000000"/>
+          <w:sz w:val="20"/>
+          <w:szCs w:val="20"/>
+        </w:rPr>
+        <w:t>,</w:t>
+      </w:r>
+      <w:r>
+        <w:rPr>
+          <w:rFonts w:ascii="Trebuchet MS" w:eastAsia="Times New Roman" w:hAnsi="Trebuchet MS" w:cs="Times New Roman"/>
+          <w:color w:val="000000"/>
+          <w:sz w:val="20"/>
+          <w:szCs w:val="20"/>
+        </w:rPr>
+        <w:t xml:space="preserve"> hand gesture reco</w:t>
       </w:r>
       <w:r>
         <w:rPr>
@@ -95,30 +158,201 @@
           <w:sz w:val="20"/>
           <w:szCs w:val="20"/>
         </w:rPr>
-        <w:t xml:space="preserve"> Often hand gesture recognition systems are used to help people such as the visually impaired or therapy.</w:t>
-      </w:r>
-      <w:r>
-        <w:rPr>
-          <w:rFonts w:ascii="Trebuchet MS" w:eastAsia="Times New Roman" w:hAnsi="Trebuchet MS" w:cs="Times New Roman"/>
-          <w:color w:val="000000"/>
-          <w:sz w:val="20"/>
-          <w:szCs w:val="20"/>
-        </w:rPr>
-        <w:t xml:space="preserve"> In our research we found a few interesting papers related to hand gesture recognition. </w:t>
-      </w:r>
-      <w:r>
-        <w:rPr>
-          <w:rFonts w:ascii="Trebuchet MS" w:eastAsia="Times New Roman" w:hAnsi="Trebuchet MS" w:cs="Times New Roman"/>
-          <w:color w:val="000000"/>
-          <w:sz w:val="20"/>
-          <w:szCs w:val="20"/>
-        </w:rPr>
-        <w:t xml:space="preserve">Solanki and Desai from Gujarat Technological University had attempted to make a remote control for home appliances. Work had also been done to have hand gesture recognition </w:t>
-      </w:r>
-      <w:r>
-        <w:rPr>
-          <w:rFonts w:ascii="Trebuchet MS" w:eastAsia="Times New Roman" w:hAnsi="Trebuchet MS" w:cs="Times New Roman"/>
-          <w:color w:val="000000"/>
+        <w:t xml:space="preserve"> Often</w:t>
+      </w:r>
+      <w:r>
+        <w:rPr>
+          <w:rFonts w:ascii="Trebuchet MS" w:eastAsia="Times New Roman" w:hAnsi="Trebuchet MS" w:cs="Times New Roman"/>
+          <w:color w:val="000000"/>
+          <w:sz w:val="20"/>
+          <w:szCs w:val="20"/>
+        </w:rPr>
+        <w:t>,</w:t>
+      </w:r>
+      <w:r>
+        <w:rPr>
+          <w:rFonts w:ascii="Trebuchet MS" w:eastAsia="Times New Roman" w:hAnsi="Trebuchet MS" w:cs="Times New Roman"/>
+          <w:color w:val="000000"/>
+          <w:sz w:val="20"/>
+          <w:szCs w:val="20"/>
+        </w:rPr>
+        <w:t xml:space="preserve"> hand gesture recognition systems are used to help people such as the visually impaired or</w:t>
+      </w:r>
+      <w:r>
+        <w:rPr>
+          <w:rFonts w:ascii="Trebuchet MS" w:eastAsia="Times New Roman" w:hAnsi="Trebuchet MS" w:cs="Times New Roman"/>
+          <w:color w:val="000000"/>
+          <w:sz w:val="20"/>
+          <w:szCs w:val="20"/>
+        </w:rPr>
+        <w:t xml:space="preserve"> to help people in</w:t>
+      </w:r>
+      <w:r>
+        <w:rPr>
+          <w:rFonts w:ascii="Trebuchet MS" w:eastAsia="Times New Roman" w:hAnsi="Trebuchet MS" w:cs="Times New Roman"/>
+          <w:color w:val="000000"/>
+          <w:sz w:val="20"/>
+          <w:szCs w:val="20"/>
+        </w:rPr>
+        <w:t xml:space="preserve"> therapy.</w:t>
+      </w:r>
+      <w:r>
+        <w:rPr>
+          <w:rFonts w:ascii="Trebuchet MS" w:eastAsia="Times New Roman" w:hAnsi="Trebuchet MS" w:cs="Times New Roman"/>
+          <w:color w:val="000000"/>
+          <w:sz w:val="20"/>
+          <w:szCs w:val="20"/>
+        </w:rPr>
+        <w:t xml:space="preserve"> In our research</w:t>
+      </w:r>
+      <w:r>
+        <w:rPr>
+          <w:rFonts w:ascii="Trebuchet MS" w:eastAsia="Times New Roman" w:hAnsi="Trebuchet MS" w:cs="Times New Roman"/>
+          <w:color w:val="000000"/>
+          <w:sz w:val="20"/>
+          <w:szCs w:val="20"/>
+        </w:rPr>
+        <w:t>,</w:t>
+      </w:r>
+      <w:r>
+        <w:rPr>
+          <w:rFonts w:ascii="Trebuchet MS" w:eastAsia="Times New Roman" w:hAnsi="Trebuchet MS" w:cs="Times New Roman"/>
+          <w:color w:val="000000"/>
+          <w:sz w:val="20"/>
+          <w:szCs w:val="20"/>
+        </w:rPr>
+        <w:t xml:space="preserve"> </w:t>
+      </w:r>
+      <w:r>
+        <w:rPr>
+          <w:rFonts w:ascii="Trebuchet MS" w:eastAsia="Times New Roman" w:hAnsi="Trebuchet MS" w:cs="Times New Roman"/>
+          <w:color w:val="FF0000"/>
+          <w:sz w:val="20"/>
+          <w:szCs w:val="20"/>
+        </w:rPr>
+        <w:t>we found a few interesting papers related to hand gesture recognition.</w:t>
+      </w:r>
+      <w:r>
+        <w:rPr>
+          <w:rFonts w:ascii="Trebuchet MS" w:eastAsia="Times New Roman" w:hAnsi="Trebuchet MS" w:cs="Times New Roman"/>
+          <w:color w:val="7030A0"/>
+          <w:sz w:val="20"/>
+          <w:szCs w:val="20"/>
+        </w:rPr>
+        <w:t xml:space="preserve"> we saw that work had been done to create a hand gesture recognistion system for the physically impaired</w:t>
+      </w:r>
+      <w:r>
+        <w:rPr>
+          <w:rFonts w:ascii="Trebuchet MS" w:eastAsia="Times New Roman" w:hAnsi="Trebuchet MS" w:cs="Times New Roman"/>
+          <w:color w:val="7030A0"/>
+          <w:sz w:val="20"/>
+          <w:szCs w:val="20"/>
+        </w:rPr>
+        <w:t xml:space="preserve"> (by whom??)</w:t>
+      </w:r>
+      <w:r>
+        <w:rPr>
+          <w:rFonts w:ascii="Trebuchet MS" w:eastAsia="Times New Roman" w:hAnsi="Trebuchet MS" w:cs="Times New Roman"/>
+          <w:color w:val="7030A0"/>
+          <w:sz w:val="20"/>
+          <w:szCs w:val="20"/>
+        </w:rPr>
+        <w:t xml:space="preserve">. </w:t>
+      </w:r>
+      <w:r>
+        <w:rPr>
+          <w:rFonts w:ascii="Trebuchet MS" w:eastAsia="Times New Roman" w:hAnsi="Trebuchet MS" w:cs="Times New Roman"/>
+          <w:color w:val="7030A0"/>
+          <w:sz w:val="20"/>
+          <w:szCs w:val="20"/>
+        </w:rPr>
+        <w:t xml:space="preserve"> </w:t>
+      </w:r>
+      <w:r>
+        <w:rPr>
+          <w:rFonts w:ascii="Trebuchet MS" w:eastAsia="Times New Roman" w:hAnsi="Trebuchet MS" w:cs="Times New Roman"/>
+          <w:color w:val="7030A0"/>
+          <w:sz w:val="20"/>
+          <w:szCs w:val="20"/>
+        </w:rPr>
+        <w:t xml:space="preserve">We noted that </w:t>
+      </w:r>
+      <w:r>
+        <w:rPr>
+          <w:rFonts w:ascii="Trebuchet MS" w:eastAsia="Times New Roman" w:hAnsi="Trebuchet MS" w:cs="Times New Roman"/>
+          <w:color w:val="000000"/>
+          <w:sz w:val="20"/>
+          <w:szCs w:val="20"/>
+        </w:rPr>
+        <w:t>Solanki and Desai from Gujarat Technological University had</w:t>
+      </w:r>
+      <w:r>
+        <w:rPr>
+          <w:rFonts w:ascii="Trebuchet MS" w:eastAsia="Times New Roman" w:hAnsi="Trebuchet MS" w:cs="Times New Roman"/>
+          <w:color w:val="000000"/>
+          <w:sz w:val="20"/>
+          <w:szCs w:val="20"/>
+        </w:rPr>
+        <w:t xml:space="preserve"> </w:t>
+      </w:r>
+      <w:r>
+        <w:rPr>
+          <w:rFonts w:ascii="Trebuchet MS" w:eastAsia="Times New Roman" w:hAnsi="Trebuchet MS" w:cs="Times New Roman"/>
+          <w:color w:val="7030A0"/>
+          <w:sz w:val="20"/>
+          <w:szCs w:val="20"/>
+        </w:rPr>
+        <w:t>even</w:t>
+      </w:r>
+      <w:r>
+        <w:rPr>
+          <w:rFonts w:ascii="Trebuchet MS" w:eastAsia="Times New Roman" w:hAnsi="Trebuchet MS" w:cs="Times New Roman"/>
+          <w:color w:val="000000"/>
+          <w:sz w:val="20"/>
+          <w:szCs w:val="20"/>
+        </w:rPr>
+        <w:t xml:space="preserve"> attempted to make a remote control for home appliances</w:t>
+      </w:r>
+      <w:r>
+        <w:rPr>
+          <w:rFonts w:ascii="Trebuchet MS" w:eastAsia="Times New Roman" w:hAnsi="Trebuchet MS" w:cs="Times New Roman"/>
+          <w:color w:val="000000"/>
+          <w:sz w:val="20"/>
+          <w:szCs w:val="20"/>
+        </w:rPr>
+        <w:t xml:space="preserve"> </w:t>
+      </w:r>
+      <w:r>
+        <w:rPr>
+          <w:rFonts w:ascii="Trebuchet MS" w:eastAsia="Times New Roman" w:hAnsi="Trebuchet MS" w:cs="Times New Roman"/>
+          <w:color w:val="7030A0"/>
+          <w:sz w:val="20"/>
+          <w:szCs w:val="20"/>
+        </w:rPr>
+        <w:t>(can this in some way be connected to physically impaired people?)</w:t>
+      </w:r>
+      <w:r>
+        <w:rPr>
+          <w:rFonts w:ascii="Trebuchet MS" w:eastAsia="Times New Roman" w:hAnsi="Trebuchet MS" w:cs="Times New Roman"/>
+          <w:color w:val="000000"/>
+          <w:sz w:val="20"/>
+          <w:szCs w:val="20"/>
+        </w:rPr>
+        <w:t>.</w:t>
+      </w:r>
+      <w:r>
+        <w:rPr>
+          <w:rFonts w:ascii="Trebuchet MS" w:eastAsia="Times New Roman" w:hAnsi="Trebuchet MS" w:cs="Times New Roman"/>
+          <w:color w:val="FF0000"/>
+          <w:sz w:val="20"/>
+          <w:szCs w:val="20"/>
+        </w:rPr>
+        <w:t xml:space="preserve"> Work had also been done to have hand gesture recognition </w:t>
+      </w:r>
+      <w:r>
+        <w:rPr>
+          <w:rFonts w:ascii="Trebuchet MS" w:eastAsia="Times New Roman" w:hAnsi="Trebuchet MS" w:cs="Times New Roman"/>
+          <w:color w:val="FF0000"/>
           <w:sz w:val="20"/>
           <w:szCs w:val="20"/>
         </w:rPr>
@@ -149,7 +383,25 @@
           <w:sz w:val="20"/>
           <w:szCs w:val="20"/>
         </w:rPr>
-        <w:t xml:space="preserve"> Metropolitan University </w:t>
+        <w:t xml:space="preserve"> Metropolitan University</w:t>
+      </w:r>
+      <w:r>
+        <w:rPr>
+          <w:rFonts w:ascii="Trebuchet MS" w:eastAsia="Times New Roman" w:hAnsi="Trebuchet MS" w:cs="Times New Roman"/>
+          <w:color w:val="000000"/>
+          <w:sz w:val="20"/>
+          <w:szCs w:val="20"/>
+        </w:rPr>
+        <w:t>,</w:t>
+      </w:r>
+      <w:r>
+        <w:rPr>
+          <w:rFonts w:ascii="Trebuchet MS" w:eastAsia="Times New Roman" w:hAnsi="Trebuchet MS" w:cs="Times New Roman"/>
+          <w:color w:val="000000"/>
+          <w:sz w:val="20"/>
+          <w:szCs w:val="20"/>
+        </w:rPr>
+        <w:t xml:space="preserve"> </w:t>
       </w:r>
       <w:r>
         <w:rPr>
@@ -167,7 +419,7 @@
           <w:sz w:val="20"/>
           <w:szCs w:val="20"/>
         </w:rPr>
-        <w:t>previously done gesture interaction for electronic music performance.</w:t>
+        <w:t>previously done gesture interaction for electronic music performance</w:t>
       </w:r>
       <w:r>
         <w:rPr>
@@ -177,6 +429,42 @@
           <w:szCs w:val="20"/>
         </w:rPr>
         <w:t xml:space="preserve"> </w:t>
+      </w:r>
+      <w:r>
+        <w:rPr>
+          <w:rFonts w:ascii="Trebuchet MS" w:eastAsia="Times New Roman" w:hAnsi="Trebuchet MS" w:cs="Times New Roman"/>
+          <w:color w:val="7030A0"/>
+          <w:sz w:val="20"/>
+          <w:szCs w:val="20"/>
+        </w:rPr>
+        <w:t>(again, any connection to physically impaired people?)</w:t>
+      </w:r>
+      <w:r>
+        <w:rPr>
+          <w:rFonts w:ascii="Trebuchet MS" w:eastAsia="Times New Roman" w:hAnsi="Trebuchet MS" w:cs="Times New Roman"/>
+          <w:color w:val="000000"/>
+          <w:sz w:val="20"/>
+          <w:szCs w:val="20"/>
+        </w:rPr>
+        <w:t>.</w:t>
+      </w:r>
+      <w:r>
+        <w:rPr>
+          <w:rFonts w:ascii="Trebuchet MS" w:eastAsia="Times New Roman" w:hAnsi="Trebuchet MS" w:cs="Times New Roman"/>
+          <w:color w:val="000000"/>
+          <w:sz w:val="20"/>
+          <w:szCs w:val="20"/>
+        </w:rPr>
+        <w:t xml:space="preserve"> </w:t>
+      </w:r>
+      <w:r>
+        <w:rPr>
+          <w:rFonts w:ascii="Trebuchet MS" w:eastAsia="Times New Roman" w:hAnsi="Trebuchet MS" w:cs="Times New Roman"/>
+          <w:color w:val="7030A0"/>
+          <w:sz w:val="20"/>
+          <w:szCs w:val="20"/>
+        </w:rPr>
+        <w:t xml:space="preserve">This led to the inspiration for our project. </w:t>
       </w:r>
     </w:p>
     <w:p>
@@ -186,19 +474,37 @@
         <w:ind w:left="720"/>
         <w:rPr>
           <w:rFonts w:ascii="Trebuchet MS" w:eastAsia="Times New Roman" w:hAnsi="Trebuchet MS" w:cs="Times New Roman"/>
-          <w:color w:val="000000"/>
-          <w:sz w:val="20"/>
-          <w:szCs w:val="20"/>
-        </w:rPr>
-      </w:pPr>
-      <w:r>
-        <w:rPr>
-          <w:rFonts w:ascii="Trebuchet MS" w:eastAsia="Times New Roman" w:hAnsi="Trebuchet MS" w:cs="Times New Roman"/>
-          <w:color w:val="000000"/>
-          <w:sz w:val="20"/>
-          <w:szCs w:val="20"/>
-        </w:rPr>
-        <w:t xml:space="preserve">Our motivation was to experiment with way to connect </w:t>
+          <w:color w:val="FF0000"/>
+          <w:sz w:val="20"/>
+          <w:szCs w:val="20"/>
+        </w:rPr>
+      </w:pPr>
+      <w:r>
+        <w:rPr>
+          <w:rFonts w:ascii="Trebuchet MS" w:eastAsia="Times New Roman" w:hAnsi="Trebuchet MS" w:cs="Times New Roman"/>
+          <w:color w:val="000000"/>
+          <w:sz w:val="20"/>
+          <w:szCs w:val="20"/>
+        </w:rPr>
+        <w:t xml:space="preserve">Our </w:t>
+      </w:r>
+      <w:r>
+        <w:rPr>
+          <w:rFonts w:ascii="Trebuchet MS" w:eastAsia="Times New Roman" w:hAnsi="Trebuchet MS" w:cs="Times New Roman"/>
+          <w:color w:val="000000"/>
+          <w:sz w:val="20"/>
+          <w:szCs w:val="20"/>
+        </w:rPr>
+        <w:t xml:space="preserve">main </w:t>
+      </w:r>
+      <w:r>
+        <w:rPr>
+          <w:rFonts w:ascii="Trebuchet MS" w:eastAsia="Times New Roman" w:hAnsi="Trebuchet MS" w:cs="Times New Roman"/>
+          <w:color w:val="000000"/>
+          <w:sz w:val="20"/>
+          <w:szCs w:val="20"/>
+        </w:rPr>
+        <w:t xml:space="preserve">motivation was to experiment with way to connect </w:t>
       </w:r>
       <w:r>
         <w:rPr>
@@ -216,25 +522,115 @@
           <w:sz w:val="20"/>
           <w:szCs w:val="20"/>
         </w:rPr>
-        <w:t>connect hand gesture information to audio output, we that this could add to a new dimension to recognition systems and be used in fields such as occupational therapy.</w:t>
-      </w:r>
-      <w:r>
-        <w:rPr>
-          <w:rFonts w:ascii="Trebuchet MS" w:eastAsia="Times New Roman" w:hAnsi="Trebuchet MS" w:cs="Times New Roman"/>
-          <w:color w:val="000000"/>
-          <w:sz w:val="20"/>
-          <w:szCs w:val="20"/>
-        </w:rPr>
-        <w:t xml:space="preserve"> We looked to the Theremin instrument for inspiration. </w:t>
-      </w:r>
-      <w:r>
-        <w:rPr>
-          <w:rFonts w:ascii="Trebuchet MS" w:eastAsia="Times New Roman" w:hAnsi="Trebuchet MS" w:cs="Times New Roman"/>
-          <w:color w:val="000000"/>
-          <w:sz w:val="20"/>
-          <w:szCs w:val="20"/>
-        </w:rPr>
-        <w:t>We had found papers such as such as Svilen Dimitrov’s “Analyzing Theremin Sounds for Touch Free Gesture Recognition”</w:t>
+        <w:t>connect hand gesture information to au</w:t>
+      </w:r>
+      <w:r>
+        <w:rPr>
+          <w:rFonts w:ascii="Trebuchet MS" w:eastAsia="Times New Roman" w:hAnsi="Trebuchet MS" w:cs="Times New Roman"/>
+          <w:color w:val="000000"/>
+          <w:sz w:val="20"/>
+          <w:szCs w:val="20"/>
+        </w:rPr>
+        <w:t xml:space="preserve">dio output, then this could add </w:t>
+      </w:r>
+      <w:r>
+        <w:rPr>
+          <w:rFonts w:ascii="Trebuchet MS" w:eastAsia="Times New Roman" w:hAnsi="Trebuchet MS" w:cs="Times New Roman"/>
+          <w:color w:val="000000"/>
+          <w:sz w:val="20"/>
+          <w:szCs w:val="20"/>
+        </w:rPr>
+        <w:t>a new dimension to recognition systems</w:t>
+      </w:r>
+      <w:r>
+        <w:rPr>
+          <w:rFonts w:ascii="Trebuchet MS" w:eastAsia="Times New Roman" w:hAnsi="Trebuchet MS" w:cs="Times New Roman"/>
+          <w:color w:val="000000"/>
+          <w:sz w:val="20"/>
+          <w:szCs w:val="20"/>
+        </w:rPr>
+        <w:t>. As well, it can</w:t>
+      </w:r>
+      <w:r>
+        <w:rPr>
+          <w:rFonts w:ascii="Trebuchet MS" w:eastAsia="Times New Roman" w:hAnsi="Trebuchet MS" w:cs="Times New Roman"/>
+          <w:color w:val="000000"/>
+          <w:sz w:val="20"/>
+          <w:szCs w:val="20"/>
+        </w:rPr>
+        <w:t xml:space="preserve"> be used in fields such as occupational therapy.</w:t>
+      </w:r>
+      <w:r>
+        <w:rPr>
+          <w:rFonts w:ascii="Trebuchet MS" w:eastAsia="Times New Roman" w:hAnsi="Trebuchet MS" w:cs="Times New Roman"/>
+          <w:color w:val="000000"/>
+          <w:sz w:val="20"/>
+          <w:szCs w:val="20"/>
+        </w:rPr>
+        <w:t xml:space="preserve"> We looked to the Theremin instrument for inspiration</w:t>
+      </w:r>
+      <w:r>
+        <w:rPr>
+          <w:rFonts w:ascii="Trebuchet MS" w:eastAsia="Times New Roman" w:hAnsi="Trebuchet MS" w:cs="Times New Roman"/>
+          <w:color w:val="000000"/>
+          <w:sz w:val="20"/>
+          <w:szCs w:val="20"/>
+        </w:rPr>
+        <w:t xml:space="preserve"> </w:t>
+      </w:r>
+      <w:r>
+        <w:rPr>
+          <w:rFonts w:ascii="Trebuchet MS" w:eastAsia="Times New Roman" w:hAnsi="Trebuchet MS" w:cs="Times New Roman"/>
+          <w:color w:val="7030A0"/>
+          <w:sz w:val="20"/>
+          <w:szCs w:val="20"/>
+        </w:rPr>
+        <w:t>(because why? Maybe explain what the Theremin is a little here)</w:t>
+      </w:r>
+      <w:r>
+        <w:rPr>
+          <w:rFonts w:ascii="Trebuchet MS" w:eastAsia="Times New Roman" w:hAnsi="Trebuchet MS" w:cs="Times New Roman"/>
+          <w:color w:val="000000"/>
+          <w:sz w:val="20"/>
+          <w:szCs w:val="20"/>
+        </w:rPr>
+        <w:t xml:space="preserve">. </w:t>
+      </w:r>
+      <w:r>
+        <w:rPr>
+          <w:rFonts w:ascii="Trebuchet MS" w:eastAsia="Times New Roman" w:hAnsi="Trebuchet MS" w:cs="Times New Roman"/>
+          <w:color w:val="000000"/>
+          <w:sz w:val="20"/>
+          <w:szCs w:val="20"/>
+        </w:rPr>
+        <w:t>We found papers such</w:t>
+      </w:r>
+      <w:r>
+        <w:rPr>
+          <w:rFonts w:ascii="Trebuchet MS" w:eastAsia="Times New Roman" w:hAnsi="Trebuchet MS" w:cs="Times New Roman"/>
+          <w:color w:val="000000"/>
+          <w:sz w:val="20"/>
+          <w:szCs w:val="20"/>
+        </w:rPr>
+        <w:t xml:space="preserve"> as Svilen Dimitrov’s “Analyzing Theremin Sounds for Touch Free Gesture Recognition</w:t>
+      </w:r>
+      <w:r>
+        <w:rPr>
+          <w:rFonts w:ascii="Trebuchet MS" w:eastAsia="Times New Roman" w:hAnsi="Trebuchet MS" w:cs="Times New Roman"/>
+          <w:color w:val="000000"/>
+          <w:sz w:val="20"/>
+          <w:szCs w:val="20"/>
+        </w:rPr>
+        <w:t>,</w:t>
+      </w:r>
+      <w:r>
+        <w:rPr>
+          <w:rFonts w:ascii="Trebuchet MS" w:eastAsia="Times New Roman" w:hAnsi="Trebuchet MS" w:cs="Times New Roman"/>
+          <w:color w:val="000000"/>
+          <w:sz w:val="20"/>
+          <w:szCs w:val="20"/>
+        </w:rPr>
+        <w:t>”</w:t>
       </w:r>
       <w:r>
         <w:rPr>
@@ -261,6 +657,15 @@
           <w:sz w:val="20"/>
           <w:szCs w:val="20"/>
         </w:rPr>
+        <w:t xml:space="preserve"> the methods suggested</w:t>
+      </w:r>
+      <w:r>
+        <w:rPr>
+          <w:rFonts w:ascii="Trebuchet MS" w:eastAsia="Times New Roman" w:hAnsi="Trebuchet MS" w:cs="Times New Roman"/>
+          <w:color w:val="000000"/>
+          <w:sz w:val="20"/>
+          <w:szCs w:val="20"/>
+        </w:rPr>
         <w:t xml:space="preserve"> involved </w:t>
       </w:r>
       <w:r>
@@ -270,12 +675,48 @@
           <w:sz w:val="20"/>
           <w:szCs w:val="20"/>
         </w:rPr>
-        <w:t xml:space="preserve">looking into systems and hardware. We wanted to do something with </w:t>
-      </w:r>
-      <w:r>
-        <w:rPr>
-          <w:rFonts w:ascii="Trebuchet MS" w:eastAsia="Times New Roman" w:hAnsi="Trebuchet MS" w:cs="Times New Roman"/>
-          <w:color w:val="000000"/>
+        <w:t>looking into systems and hardware.</w:t>
+      </w:r>
+      <w:r>
+        <w:rPr>
+          <w:rFonts w:ascii="Trebuchet MS" w:eastAsia="Times New Roman" w:hAnsi="Trebuchet MS" w:cs="Times New Roman"/>
+          <w:color w:val="000000"/>
+          <w:sz w:val="20"/>
+          <w:szCs w:val="20"/>
+        </w:rPr>
+        <w:t xml:space="preserve"> </w:t>
+      </w:r>
+      <w:r>
+        <w:rPr>
+          <w:rFonts w:ascii="Trebuchet MS" w:eastAsia="Times New Roman" w:hAnsi="Trebuchet MS" w:cs="Times New Roman"/>
+          <w:color w:val="7030A0"/>
+          <w:sz w:val="20"/>
+          <w:szCs w:val="20"/>
+        </w:rPr>
+        <w:t>We were searching for an elegant and simple solution that involved using only a web camera.</w:t>
+      </w:r>
+      <w:r>
+        <w:rPr>
+          <w:rFonts w:ascii="Trebuchet MS" w:eastAsia="Times New Roman" w:hAnsi="Trebuchet MS" w:cs="Times New Roman"/>
+          <w:color w:val="7030A0"/>
+          <w:sz w:val="20"/>
+          <w:szCs w:val="20"/>
+        </w:rPr>
+        <w:t xml:space="preserve"> </w:t>
+      </w:r>
+      <w:r>
+        <w:rPr>
+          <w:rFonts w:ascii="Trebuchet MS" w:eastAsia="Times New Roman" w:hAnsi="Trebuchet MS" w:cs="Times New Roman"/>
+          <w:color w:val="FF0000"/>
+          <w:sz w:val="20"/>
+          <w:szCs w:val="20"/>
+        </w:rPr>
+        <w:t xml:space="preserve">We wanted to do something with </w:t>
+      </w:r>
+      <w:r>
+        <w:rPr>
+          <w:rFonts w:ascii="Trebuchet MS" w:eastAsia="Times New Roman" w:hAnsi="Trebuchet MS" w:cs="Times New Roman"/>
+          <w:color w:val="FF0000"/>
           <w:sz w:val="20"/>
           <w:szCs w:val="20"/>
         </w:rPr>
@@ -284,7 +725,7 @@
       <w:r>
         <w:rPr>
           <w:rFonts w:ascii="Trebuchet MS" w:eastAsia="Times New Roman" w:hAnsi="Trebuchet MS" w:cs="Times New Roman"/>
-          <w:color w:val="000000"/>
+          <w:color w:val="FF0000"/>
           <w:sz w:val="20"/>
           <w:szCs w:val="20"/>
         </w:rPr>
@@ -366,7 +807,7 @@
           <w:sz w:val="20"/>
           <w:szCs w:val="20"/>
         </w:rPr>
-        <w:t xml:space="preserve"> This involves</w:t>
+        <w:t xml:space="preserve"> This involved</w:t>
       </w:r>
       <w:r>
         <w:rPr>
@@ -384,43 +825,128 @@
           <w:sz w:val="20"/>
           <w:szCs w:val="20"/>
         </w:rPr>
+        <w:t>-</w:t>
+      </w:r>
+      <w:r>
+        <w:rPr>
+          <w:rFonts w:ascii="Trebuchet MS" w:eastAsia="Times New Roman" w:hAnsi="Trebuchet MS" w:cs="Times New Roman"/>
+          <w:color w:val="000000"/>
+          <w:sz w:val="20"/>
+          <w:szCs w:val="20"/>
+        </w:rPr>
+        <w:t>problems</w:t>
+      </w:r>
+      <w:r>
+        <w:rPr>
+          <w:rFonts w:ascii="Trebuchet MS" w:eastAsia="Times New Roman" w:hAnsi="Trebuchet MS" w:cs="Times New Roman"/>
+          <w:color w:val="000000"/>
+          <w:sz w:val="20"/>
+          <w:szCs w:val="20"/>
+        </w:rPr>
+        <w:t xml:space="preserve"> of</w:t>
+      </w:r>
+      <w:r>
+        <w:rPr>
+          <w:rFonts w:ascii="Trebuchet MS" w:eastAsia="Times New Roman" w:hAnsi="Trebuchet MS" w:cs="Times New Roman"/>
+          <w:color w:val="000000"/>
+          <w:sz w:val="20"/>
+          <w:szCs w:val="20"/>
+        </w:rPr>
+        <w:t xml:space="preserve"> being able to control volume with one hand</w:t>
+      </w:r>
+      <w:r>
+        <w:rPr>
+          <w:rFonts w:ascii="Trebuchet MS" w:eastAsia="Times New Roman" w:hAnsi="Trebuchet MS" w:cs="Times New Roman"/>
+          <w:color w:val="000000"/>
+          <w:sz w:val="20"/>
+          <w:szCs w:val="20"/>
+        </w:rPr>
+        <w:t xml:space="preserve"> and </w:t>
+      </w:r>
+      <w:r>
+        <w:rPr>
+          <w:rFonts w:ascii="Trebuchet MS" w:eastAsia="Times New Roman" w:hAnsi="Trebuchet MS" w:cs="Times New Roman"/>
+          <w:color w:val="000000"/>
+          <w:sz w:val="20"/>
+          <w:szCs w:val="20"/>
+        </w:rPr>
+        <w:t>controlling pitch with the other.</w:t>
+      </w:r>
+      <w:r>
+        <w:rPr>
+          <w:rFonts w:ascii="Trebuchet MS" w:eastAsia="Times New Roman" w:hAnsi="Trebuchet MS" w:cs="Times New Roman"/>
+          <w:color w:val="000000"/>
+          <w:sz w:val="20"/>
+          <w:szCs w:val="20"/>
+        </w:rPr>
         <w:t xml:space="preserve"> </w:t>
       </w:r>
-      <w:r>
-        <w:rPr>
-          <w:rFonts w:ascii="Trebuchet MS" w:eastAsia="Times New Roman" w:hAnsi="Trebuchet MS" w:cs="Times New Roman"/>
-          <w:color w:val="000000"/>
-          <w:sz w:val="20"/>
-          <w:szCs w:val="20"/>
-        </w:rPr>
-        <w:t>problems</w:t>
-      </w:r>
-      <w:r>
-        <w:rPr>
-          <w:rFonts w:ascii="Trebuchet MS" w:eastAsia="Times New Roman" w:hAnsi="Trebuchet MS" w:cs="Times New Roman"/>
-          <w:color w:val="000000"/>
-          <w:sz w:val="20"/>
-          <w:szCs w:val="20"/>
-        </w:rPr>
-        <w:t xml:space="preserve"> being able to control volume with one hand</w:t>
-      </w:r>
-      <w:r>
-        <w:rPr>
-          <w:rFonts w:ascii="Trebuchet MS" w:eastAsia="Times New Roman" w:hAnsi="Trebuchet MS" w:cs="Times New Roman"/>
-          <w:color w:val="000000"/>
-          <w:sz w:val="20"/>
-          <w:szCs w:val="20"/>
-        </w:rPr>
-        <w:t xml:space="preserve"> and </w:t>
-      </w:r>
-      <w:r>
-        <w:rPr>
-          <w:rFonts w:ascii="Trebuchet MS" w:eastAsia="Times New Roman" w:hAnsi="Trebuchet MS" w:cs="Times New Roman"/>
-          <w:color w:val="000000"/>
-          <w:sz w:val="20"/>
-          <w:szCs w:val="20"/>
-        </w:rPr>
-        <w:t>controlling pitch with the other.</w:t>
+    </w:p>
+    <w:p>
+      <w:pPr>
+        <w:pStyle w:val="ListParagraph"/>
+        <w:rPr>
+          <w:rFonts w:ascii="Trebuchet MS" w:eastAsia="Times New Roman" w:hAnsi="Trebuchet MS" w:cs="Times New Roman"/>
+          <w:color w:val="000000"/>
+          <w:sz w:val="20"/>
+          <w:szCs w:val="20"/>
+        </w:rPr>
+      </w:pPr>
+    </w:p>
+    <w:p>
+      <w:pPr>
+        <w:pStyle w:val="ListParagraph"/>
+        <w:rPr>
+          <w:rFonts w:ascii="Trebuchet MS" w:eastAsia="Times New Roman" w:hAnsi="Trebuchet MS" w:cs="Times New Roman"/>
+          <w:color w:val="000000"/>
+          <w:sz w:val="20"/>
+          <w:szCs w:val="20"/>
+        </w:rPr>
+      </w:pPr>
+      <w:r>
+        <w:rPr>
+          <w:rFonts w:ascii="Trebuchet MS" w:eastAsia="Times New Roman" w:hAnsi="Trebuchet MS" w:cs="Times New Roman"/>
+          <w:color w:val="000000"/>
+          <w:sz w:val="20"/>
+          <w:szCs w:val="20"/>
+        </w:rPr>
+        <w:t>The video version of this “Theremin Problem” is</w:t>
+      </w:r>
+      <w:r>
+        <w:rPr>
+          <w:rFonts w:ascii="Trebuchet MS" w:eastAsia="Times New Roman" w:hAnsi="Trebuchet MS" w:cs="Times New Roman"/>
+          <w:color w:val="000000"/>
+          <w:sz w:val="20"/>
+          <w:szCs w:val="20"/>
+        </w:rPr>
+        <w:t xml:space="preserve"> an</w:t>
+      </w:r>
+      <w:r>
+        <w:rPr>
+          <w:rFonts w:ascii="Trebuchet MS" w:eastAsia="Times New Roman" w:hAnsi="Trebuchet MS" w:cs="Times New Roman"/>
+          <w:color w:val="000000"/>
+          <w:sz w:val="20"/>
+          <w:szCs w:val="20"/>
+        </w:rPr>
+        <w:t xml:space="preserve"> interesting </w:t>
+      </w:r>
+      <w:r>
+        <w:rPr>
+          <w:rFonts w:ascii="Trebuchet MS" w:eastAsia="Times New Roman" w:hAnsi="Trebuchet MS" w:cs="Times New Roman"/>
+          <w:color w:val="000000"/>
+          <w:sz w:val="20"/>
+          <w:szCs w:val="20"/>
+        </w:rPr>
+        <w:t>problem because</w:t>
+      </w:r>
+      <w:r>
+        <w:rPr>
+          <w:rFonts w:ascii="Trebuchet MS" w:eastAsia="Times New Roman" w:hAnsi="Trebuchet MS" w:cs="Times New Roman"/>
+          <w:color w:val="000000"/>
+          <w:sz w:val="20"/>
+          <w:szCs w:val="20"/>
+        </w:rPr>
+        <w:t xml:space="preserve"> there is a loss of information</w:t>
       </w:r>
       <w:r>
         <w:rPr>
@@ -431,63 +957,104 @@
         </w:rPr>
         <w:t xml:space="preserve"> </w:t>
       </w:r>
-    </w:p>
-    <w:p>
-      <w:pPr>
-        <w:pStyle w:val="ListParagraph"/>
-        <w:rPr>
-          <w:rFonts w:ascii="Trebuchet MS" w:eastAsia="Times New Roman" w:hAnsi="Trebuchet MS" w:cs="Times New Roman"/>
-          <w:color w:val="000000"/>
-          <w:sz w:val="20"/>
-          <w:szCs w:val="20"/>
-        </w:rPr>
-      </w:pPr>
-    </w:p>
-    <w:p>
-      <w:pPr>
-        <w:pStyle w:val="ListParagraph"/>
-        <w:rPr>
-          <w:rFonts w:ascii="Trebuchet MS" w:eastAsia="Times New Roman" w:hAnsi="Trebuchet MS" w:cs="Times New Roman"/>
-          <w:color w:val="000000"/>
-          <w:sz w:val="20"/>
-          <w:szCs w:val="20"/>
-        </w:rPr>
-      </w:pPr>
-      <w:r>
-        <w:rPr>
-          <w:rFonts w:ascii="Trebuchet MS" w:eastAsia="Times New Roman" w:hAnsi="Trebuchet MS" w:cs="Times New Roman"/>
-          <w:color w:val="000000"/>
-          <w:sz w:val="20"/>
-          <w:szCs w:val="20"/>
-        </w:rPr>
-        <w:t xml:space="preserve">The video version of this “Theremin Problem” is interesting </w:t>
-      </w:r>
-      <w:r>
-        <w:rPr>
-          <w:rFonts w:ascii="Trebuchet MS" w:eastAsia="Times New Roman" w:hAnsi="Trebuchet MS" w:cs="Times New Roman"/>
-          <w:color w:val="000000"/>
-          <w:sz w:val="20"/>
-          <w:szCs w:val="20"/>
-        </w:rPr>
-        <w:t>problem because</w:t>
-      </w:r>
-      <w:r>
-        <w:rPr>
-          <w:rFonts w:ascii="Trebuchet MS" w:eastAsia="Times New Roman" w:hAnsi="Trebuchet MS" w:cs="Times New Roman"/>
-          <w:color w:val="000000"/>
-          <w:sz w:val="20"/>
-          <w:szCs w:val="20"/>
-        </w:rPr>
-        <w:t xml:space="preserve"> there is a loss of information. A real Theremin can use oscillators to track the user’s hands in all three dimensions. </w:t>
-      </w:r>
-      <w:r>
-        <w:rPr>
-          <w:rFonts w:ascii="Trebuchet MS" w:eastAsia="Times New Roman" w:hAnsi="Trebuchet MS" w:cs="Times New Roman"/>
-          <w:color w:val="000000"/>
-          <w:sz w:val="20"/>
-          <w:szCs w:val="20"/>
-        </w:rPr>
-        <w:t xml:space="preserve">However a simple camera does not have any information on depth. A virtual Theremin also </w:t>
+      <w:r>
+        <w:rPr>
+          <w:rFonts w:ascii="Trebuchet MS" w:eastAsia="Times New Roman" w:hAnsi="Trebuchet MS" w:cs="Times New Roman"/>
+          <w:color w:val="7030A0"/>
+          <w:sz w:val="20"/>
+          <w:szCs w:val="20"/>
+        </w:rPr>
+        <w:t>(uhh what?)</w:t>
+      </w:r>
+      <w:r>
+        <w:rPr>
+          <w:rFonts w:ascii="Trebuchet MS" w:eastAsia="Times New Roman" w:hAnsi="Trebuchet MS" w:cs="Times New Roman"/>
+          <w:color w:val="000000"/>
+          <w:sz w:val="20"/>
+          <w:szCs w:val="20"/>
+        </w:rPr>
+        <w:t xml:space="preserve">. A real Theremin can use oscillators to track the user’s hands in all three dimensions. </w:t>
+      </w:r>
+      <w:r>
+        <w:rPr>
+          <w:rFonts w:ascii="Trebuchet MS" w:eastAsia="Times New Roman" w:hAnsi="Trebuchet MS" w:cs="Times New Roman"/>
+          <w:color w:val="000000"/>
+          <w:sz w:val="20"/>
+          <w:szCs w:val="20"/>
+        </w:rPr>
+        <w:t>However</w:t>
+      </w:r>
+      <w:r>
+        <w:rPr>
+          <w:rFonts w:ascii="Trebuchet MS" w:eastAsia="Times New Roman" w:hAnsi="Trebuchet MS" w:cs="Times New Roman"/>
+          <w:color w:val="000000"/>
+          <w:sz w:val="20"/>
+          <w:szCs w:val="20"/>
+        </w:rPr>
+        <w:t>,</w:t>
+      </w:r>
+      <w:r>
+        <w:rPr>
+          <w:rFonts w:ascii="Trebuchet MS" w:eastAsia="Times New Roman" w:hAnsi="Trebuchet MS" w:cs="Times New Roman"/>
+          <w:color w:val="000000"/>
+          <w:sz w:val="20"/>
+          <w:szCs w:val="20"/>
+        </w:rPr>
+        <w:t xml:space="preserve"> a simple camera does not have any information on depth.</w:t>
+      </w:r>
+      <w:r>
+        <w:rPr>
+          <w:rFonts w:ascii="Trebuchet MS" w:eastAsia="Times New Roman" w:hAnsi="Trebuchet MS" w:cs="Times New Roman"/>
+          <w:color w:val="000000"/>
+          <w:sz w:val="20"/>
+          <w:szCs w:val="20"/>
+        </w:rPr>
+        <w:t xml:space="preserve"> </w:t>
+      </w:r>
+      <w:r>
+        <w:rPr>
+          <w:rFonts w:ascii="Trebuchet MS" w:eastAsia="Times New Roman" w:hAnsi="Trebuchet MS" w:cs="Times New Roman"/>
+          <w:color w:val="7030A0"/>
+          <w:sz w:val="20"/>
+          <w:szCs w:val="20"/>
+        </w:rPr>
+        <w:t>This was one of th</w:t>
+      </w:r>
+      <w:r>
+        <w:rPr>
+          <w:rFonts w:ascii="Trebuchet MS" w:eastAsia="Times New Roman" w:hAnsi="Trebuchet MS" w:cs="Times New Roman"/>
+          <w:color w:val="7030A0"/>
+          <w:sz w:val="20"/>
+          <w:szCs w:val="20"/>
+        </w:rPr>
+        <w:t>e many complications we had to find a solution for</w:t>
+      </w:r>
+      <w:r>
+        <w:rPr>
+          <w:rFonts w:ascii="Trebuchet MS" w:eastAsia="Times New Roman" w:hAnsi="Trebuchet MS" w:cs="Times New Roman"/>
+          <w:color w:val="7030A0"/>
+          <w:sz w:val="20"/>
+          <w:szCs w:val="20"/>
+        </w:rPr>
+        <w:t>. Additionally,</w:t>
+      </w:r>
+      <w:r>
+        <w:rPr>
+          <w:rFonts w:ascii="Trebuchet MS" w:eastAsia="Times New Roman" w:hAnsi="Trebuchet MS" w:cs="Times New Roman"/>
+          <w:color w:val="7030A0"/>
+          <w:sz w:val="20"/>
+          <w:szCs w:val="20"/>
+        </w:rPr>
+        <w:t xml:space="preserve"> </w:t>
+      </w:r>
+      <w:r>
+        <w:rPr>
+          <w:rFonts w:ascii="Trebuchet MS" w:eastAsia="Times New Roman" w:hAnsi="Trebuchet MS" w:cs="Times New Roman"/>
+          <w:color w:val="000000"/>
+          <w:sz w:val="20"/>
+          <w:szCs w:val="20"/>
+        </w:rPr>
+        <w:t xml:space="preserve">a virtual Theremin </w:t>
       </w:r>
       <w:r>
         <w:rPr>
@@ -514,7 +1081,70 @@
           <w:sz w:val="20"/>
           <w:szCs w:val="20"/>
         </w:rPr>
-        <w:t>Furthermore after gaining all visual data, using that to predictably and reliably reflect a change in audio output.</w:t>
+        <w:t>Furthermore</w:t>
+      </w:r>
+      <w:r>
+        <w:rPr>
+          <w:rFonts w:ascii="Trebuchet MS" w:eastAsia="Times New Roman" w:hAnsi="Trebuchet MS" w:cs="Times New Roman"/>
+          <w:color w:val="000000"/>
+          <w:sz w:val="20"/>
+          <w:szCs w:val="20"/>
+        </w:rPr>
+        <w:t>,</w:t>
+      </w:r>
+      <w:r>
+        <w:rPr>
+          <w:rFonts w:ascii="Trebuchet MS" w:eastAsia="Times New Roman" w:hAnsi="Trebuchet MS" w:cs="Times New Roman"/>
+          <w:color w:val="000000"/>
+          <w:sz w:val="20"/>
+          <w:szCs w:val="20"/>
+        </w:rPr>
+        <w:t xml:space="preserve"> after gaining all visual data, </w:t>
+      </w:r>
+      <w:r>
+        <w:rPr>
+          <w:rFonts w:ascii="Trebuchet MS" w:eastAsia="Times New Roman" w:hAnsi="Trebuchet MS" w:cs="Times New Roman"/>
+          <w:color w:val="7030A0"/>
+          <w:sz w:val="20"/>
+          <w:szCs w:val="20"/>
+        </w:rPr>
+        <w:t xml:space="preserve">a virtual Theremin needs to use that </w:t>
+      </w:r>
+      <w:r>
+        <w:rPr>
+          <w:rFonts w:ascii="Trebuchet MS" w:eastAsia="Times New Roman" w:hAnsi="Trebuchet MS" w:cs="Times New Roman"/>
+          <w:color w:val="FF0000"/>
+          <w:sz w:val="20"/>
+          <w:szCs w:val="20"/>
+        </w:rPr>
+        <w:t xml:space="preserve">using that </w:t>
+      </w:r>
+      <w:r>
+        <w:rPr>
+          <w:rFonts w:ascii="Trebuchet MS" w:eastAsia="Times New Roman" w:hAnsi="Trebuchet MS" w:cs="Times New Roman"/>
+          <w:color w:val="000000"/>
+          <w:sz w:val="20"/>
+          <w:szCs w:val="20"/>
+        </w:rPr>
+        <w:t>to predictably</w:t>
+      </w:r>
+      <w:r>
+        <w:rPr>
+          <w:rFonts w:ascii="Trebuchet MS" w:eastAsia="Times New Roman" w:hAnsi="Trebuchet MS" w:cs="Times New Roman"/>
+          <w:color w:val="7030A0"/>
+          <w:sz w:val="20"/>
+          <w:szCs w:val="20"/>
+        </w:rPr>
+        <w:t>(I don’t get this adverb…)</w:t>
+      </w:r>
+      <w:r>
+        <w:rPr>
+          <w:rFonts w:ascii="Trebuchet MS" w:eastAsia="Times New Roman" w:hAnsi="Trebuchet MS" w:cs="Times New Roman"/>
+          <w:color w:val="000000"/>
+          <w:sz w:val="20"/>
+          <w:szCs w:val="20"/>
+        </w:rPr>
+        <w:t xml:space="preserve"> and reliably reflect a change in audio output.</w:t>
       </w:r>
     </w:p>
     <w:p>
@@ -561,7 +1191,89 @@
           <w:sz w:val="20"/>
           <w:szCs w:val="20"/>
         </w:rPr>
-        <w:t xml:space="preserve">Before we could output any sound we first needed to be able to segment the hands. To do this we decided to use hand segmentation using skin detection. This method was similar to the one used in the hand gesture homework earlier this semester. To make processing of the image more manageable </w:t>
+        <w:t>Before we could output any sound</w:t>
+      </w:r>
+      <w:r>
+        <w:rPr>
+          <w:rFonts w:ascii="Trebuchet MS" w:eastAsia="Times New Roman" w:hAnsi="Trebuchet MS" w:cs="Times New Roman"/>
+          <w:color w:val="000000"/>
+          <w:sz w:val="20"/>
+          <w:szCs w:val="20"/>
+        </w:rPr>
+        <w:t>,</w:t>
+      </w:r>
+      <w:r>
+        <w:rPr>
+          <w:rFonts w:ascii="Trebuchet MS" w:eastAsia="Times New Roman" w:hAnsi="Trebuchet MS" w:cs="Times New Roman"/>
+          <w:color w:val="000000"/>
+          <w:sz w:val="20"/>
+          <w:szCs w:val="20"/>
+        </w:rPr>
+        <w:t xml:space="preserve"> we first needed to be able to segment the hands. To do this</w:t>
+      </w:r>
+      <w:r>
+        <w:rPr>
+          <w:rFonts w:ascii="Trebuchet MS" w:eastAsia="Times New Roman" w:hAnsi="Trebuchet MS" w:cs="Times New Roman"/>
+          <w:color w:val="000000"/>
+          <w:sz w:val="20"/>
+          <w:szCs w:val="20"/>
+        </w:rPr>
+        <w:t>,</w:t>
+      </w:r>
+      <w:r>
+        <w:rPr>
+          <w:rFonts w:ascii="Trebuchet MS" w:eastAsia="Times New Roman" w:hAnsi="Trebuchet MS" w:cs="Times New Roman"/>
+          <w:color w:val="000000"/>
+          <w:sz w:val="20"/>
+          <w:szCs w:val="20"/>
+        </w:rPr>
+        <w:t xml:space="preserve"> we decided to use hand seg</w:t>
+      </w:r>
+      <w:r>
+        <w:rPr>
+          <w:rFonts w:ascii="Trebuchet MS" w:eastAsia="Times New Roman" w:hAnsi="Trebuchet MS" w:cs="Times New Roman"/>
+          <w:color w:val="000000"/>
+          <w:sz w:val="20"/>
+          <w:szCs w:val="20"/>
+        </w:rPr>
+        <w:t xml:space="preserve">mentation using skin detection which is a method </w:t>
+      </w:r>
+      <w:r>
+        <w:rPr>
+          <w:rFonts w:ascii="Trebuchet MS" w:eastAsia="Times New Roman" w:hAnsi="Trebuchet MS" w:cs="Times New Roman"/>
+          <w:color w:val="000000"/>
+          <w:sz w:val="20"/>
+          <w:szCs w:val="20"/>
+        </w:rPr>
+        <w:t xml:space="preserve">similar to </w:t>
+      </w:r>
+      <w:r>
+        <w:rPr>
+          <w:rFonts w:ascii="Trebuchet MS" w:eastAsia="Times New Roman" w:hAnsi="Trebuchet MS" w:cs="Times New Roman"/>
+          <w:color w:val="000000"/>
+          <w:sz w:val="20"/>
+          <w:szCs w:val="20"/>
+        </w:rPr>
+        <w:lastRenderedPageBreak/>
+        <w:t>the one used in the hand gesture homework earlier this semester. To make processing of the image more manageable</w:t>
+      </w:r>
+      <w:r>
+        <w:rPr>
+          <w:rFonts w:ascii="Trebuchet MS" w:eastAsia="Times New Roman" w:hAnsi="Trebuchet MS" w:cs="Times New Roman"/>
+          <w:color w:val="000000"/>
+          <w:sz w:val="20"/>
+          <w:szCs w:val="20"/>
+        </w:rPr>
+        <w:t>,</w:t>
+      </w:r>
+      <w:r>
+        <w:rPr>
+          <w:rFonts w:ascii="Trebuchet MS" w:eastAsia="Times New Roman" w:hAnsi="Trebuchet MS" w:cs="Times New Roman"/>
+          <w:color w:val="000000"/>
+          <w:sz w:val="20"/>
+          <w:szCs w:val="20"/>
+        </w:rPr>
+        <w:t xml:space="preserve"> </w:t>
       </w:r>
       <w:r>
         <w:rPr>
@@ -650,17 +1362,25 @@
           <w:sz w:val="20"/>
           <w:szCs w:val="20"/>
         </w:rPr>
-        <w:t xml:space="preserve">ixel the RGB values were taken and thresholding was </w:t>
-      </w:r>
-      <w:r>
-        <w:rPr>
-          <w:rFonts w:ascii="Trebuchet MS" w:eastAsia="Times New Roman" w:hAnsi="Trebuchet MS" w:cs="Times New Roman"/>
-          <w:color w:val="000000"/>
-          <w:sz w:val="20"/>
-          <w:szCs w:val="20"/>
-        </w:rPr>
-        <w:lastRenderedPageBreak/>
-        <w:t>performed on their values</w:t>
+        <w:t>ixel</w:t>
+      </w:r>
+      <w:r>
+        <w:rPr>
+          <w:rFonts w:ascii="Trebuchet MS" w:eastAsia="Times New Roman" w:hAnsi="Trebuchet MS" w:cs="Times New Roman"/>
+          <w:color w:val="000000"/>
+          <w:sz w:val="20"/>
+          <w:szCs w:val="20"/>
+        </w:rPr>
+        <w:t>,</w:t>
+      </w:r>
+      <w:r>
+        <w:rPr>
+          <w:rFonts w:ascii="Trebuchet MS" w:eastAsia="Times New Roman" w:hAnsi="Trebuchet MS" w:cs="Times New Roman"/>
+          <w:color w:val="000000"/>
+          <w:sz w:val="20"/>
+          <w:szCs w:val="20"/>
+        </w:rPr>
+        <w:t xml:space="preserve"> the RGB values were taken and thresholding was performed on their values</w:t>
       </w:r>
       <w:r>
         <w:rPr>
@@ -678,6 +1398,24 @@
           <w:sz w:val="20"/>
           <w:szCs w:val="20"/>
         </w:rPr>
+        <w:t xml:space="preserve"> </w:t>
+      </w:r>
+      <w:r>
+        <w:rPr>
+          <w:rFonts w:ascii="Trebuchet MS" w:eastAsia="Times New Roman" w:hAnsi="Trebuchet MS" w:cs="Times New Roman"/>
+          <w:color w:val="7030A0"/>
+          <w:sz w:val="20"/>
+          <w:szCs w:val="20"/>
+        </w:rPr>
+        <w:t>(based for?)</w:t>
+      </w:r>
+      <w:r>
+        <w:rPr>
+          <w:rFonts w:ascii="Trebuchet MS" w:eastAsia="Times New Roman" w:hAnsi="Trebuchet MS" w:cs="Times New Roman"/>
+          <w:color w:val="000000"/>
+          <w:sz w:val="20"/>
+          <w:szCs w:val="20"/>
+        </w:rPr>
         <w:t>.</w:t>
       </w:r>
       <w:r>
@@ -696,7 +1434,34 @@
           <w:sz w:val="20"/>
           <w:szCs w:val="20"/>
         </w:rPr>
-        <w:t>grayscale image. The contours of the grayscale image were obtained using the opencv findContours function</w:t>
+        <w:t>grayscale image, and</w:t>
+      </w:r>
+      <w:r>
+        <w:rPr>
+          <w:rFonts w:ascii="Trebuchet MS" w:eastAsia="Times New Roman" w:hAnsi="Trebuchet MS" w:cs="Times New Roman"/>
+          <w:color w:val="000000"/>
+          <w:sz w:val="20"/>
+          <w:szCs w:val="20"/>
+        </w:rPr>
+        <w:t xml:space="preserve"> </w:t>
+      </w:r>
+      <w:r>
+        <w:rPr>
+          <w:rFonts w:ascii="Trebuchet MS" w:eastAsia="Times New Roman" w:hAnsi="Trebuchet MS" w:cs="Times New Roman"/>
+          <w:color w:val="000000"/>
+          <w:sz w:val="20"/>
+          <w:szCs w:val="20"/>
+        </w:rPr>
+        <w:t>t</w:t>
+      </w:r>
+      <w:r>
+        <w:rPr>
+          <w:rFonts w:ascii="Trebuchet MS" w:eastAsia="Times New Roman" w:hAnsi="Trebuchet MS" w:cs="Times New Roman"/>
+          <w:color w:val="000000"/>
+          <w:sz w:val="20"/>
+          <w:szCs w:val="20"/>
+        </w:rPr>
+        <w:t>he contours of the grayscale image were obtained using the opencv findContours function</w:t>
       </w:r>
       <w:r>
         <w:rPr>
@@ -745,7 +1510,88 @@
           <w:sz w:val="20"/>
           <w:szCs w:val="20"/>
         </w:rPr>
-        <w:t>was then taken to be the left hand. We then decided that the centroid of the contour would be the best data to use in controlling the volume.</w:t>
+        <w:t>was then ta</w:t>
+      </w:r>
+      <w:r>
+        <w:rPr>
+          <w:rFonts w:ascii="Trebuchet MS" w:eastAsia="Times New Roman" w:hAnsi="Trebuchet MS" w:cs="Times New Roman"/>
+          <w:color w:val="000000"/>
+          <w:sz w:val="20"/>
+          <w:szCs w:val="20"/>
+        </w:rPr>
+        <w:t>ken to be the left hand. We also</w:t>
+      </w:r>
+      <w:r>
+        <w:rPr>
+          <w:rFonts w:ascii="Trebuchet MS" w:eastAsia="Times New Roman" w:hAnsi="Trebuchet MS" w:cs="Times New Roman"/>
+          <w:color w:val="000000"/>
+          <w:sz w:val="20"/>
+          <w:szCs w:val="20"/>
+        </w:rPr>
+        <w:t xml:space="preserve"> decided that the centroid of the contour would be the best data to</w:t>
+      </w:r>
+      <w:r>
+        <w:rPr>
+          <w:rFonts w:ascii="Trebuchet MS" w:eastAsia="Times New Roman" w:hAnsi="Trebuchet MS" w:cs="Times New Roman"/>
+          <w:color w:val="000000"/>
+          <w:sz w:val="20"/>
+          <w:szCs w:val="20"/>
+        </w:rPr>
+        <w:t xml:space="preserve"> be</w:t>
+      </w:r>
+      <w:r>
+        <w:rPr>
+          <w:rFonts w:ascii="Trebuchet MS" w:eastAsia="Times New Roman" w:hAnsi="Trebuchet MS" w:cs="Times New Roman"/>
+          <w:color w:val="000000"/>
+          <w:sz w:val="20"/>
+          <w:szCs w:val="20"/>
+        </w:rPr>
+        <w:t xml:space="preserve"> use</w:t>
+      </w:r>
+      <w:r>
+        <w:rPr>
+          <w:rFonts w:ascii="Trebuchet MS" w:eastAsia="Times New Roman" w:hAnsi="Trebuchet MS" w:cs="Times New Roman"/>
+          <w:color w:val="000000"/>
+          <w:sz w:val="20"/>
+          <w:szCs w:val="20"/>
+        </w:rPr>
+        <w:t>d</w:t>
+      </w:r>
+      <w:r>
+        <w:rPr>
+          <w:rFonts w:ascii="Trebuchet MS" w:eastAsia="Times New Roman" w:hAnsi="Trebuchet MS" w:cs="Times New Roman"/>
+          <w:color w:val="000000"/>
+          <w:sz w:val="20"/>
+          <w:szCs w:val="20"/>
+        </w:rPr>
+        <w:t xml:space="preserve"> in controlling the volume.</w:t>
+      </w:r>
+      <w:r>
+        <w:rPr>
+          <w:rFonts w:ascii="Trebuchet MS" w:eastAsia="Times New Roman" w:hAnsi="Trebuchet MS" w:cs="Times New Roman"/>
+          <w:color w:val="000000"/>
+          <w:sz w:val="20"/>
+          <w:szCs w:val="20"/>
+        </w:rPr>
+        <w:t xml:space="preserve"> In order to find the centroid we</w:t>
+      </w:r>
+      <w:r>
+        <w:rPr>
+          <w:rFonts w:ascii="Trebuchet MS" w:eastAsia="Times New Roman" w:hAnsi="Trebuchet MS" w:cs="Times New Roman"/>
+          <w:color w:val="7030A0"/>
+          <w:sz w:val="20"/>
+          <w:szCs w:val="20"/>
+        </w:rPr>
+        <w:t>…</w:t>
+      </w:r>
+      <w:r>
+        <w:rPr>
+          <w:rFonts w:ascii="Trebuchet MS" w:eastAsia="Times New Roman" w:hAnsi="Trebuchet MS" w:cs="Times New Roman"/>
+          <w:color w:val="000000"/>
+          <w:sz w:val="20"/>
+          <w:szCs w:val="20"/>
+        </w:rPr>
+        <w:t xml:space="preserve"> </w:t>
       </w:r>
     </w:p>
     <w:p>
@@ -782,8 +1628,6 @@
         </w:rPr>
         <w:t>Different amplitude equations</w:t>
       </w:r>
-      <w:bookmarkStart w:id="0" w:name="_GoBack"/>
-      <w:bookmarkEnd w:id="0"/>
     </w:p>
     <w:p>
       <w:pPr>
@@ -804,7 +1648,8 @@
           <w:sz w:val="20"/>
           <w:szCs w:val="20"/>
         </w:rPr>
-        <w:t>Centroid Moments</w:t>
+        <w:tab/>
+        <w:t>-finally chose to use decibel</w:t>
       </w:r>
     </w:p>
     <w:p>
@@ -826,7 +1671,7 @@
           <w:sz w:val="20"/>
           <w:szCs w:val="20"/>
         </w:rPr>
-        <w:t>Optical Flow</w:t>
+        <w:t>Centroid Moments</w:t>
       </w:r>
     </w:p>
     <w:p>
@@ -848,7 +1693,121 @@
           <w:sz w:val="20"/>
           <w:szCs w:val="20"/>
         </w:rPr>
+        <w:t>Optical Flow</w:t>
+      </w:r>
+    </w:p>
+    <w:p>
+      <w:pPr>
+        <w:shd w:val="clear" w:color="auto" w:fill="FFFFFF"/>
+        <w:spacing w:before="100" w:beforeAutospacing="1" w:after="100" w:afterAutospacing="1" w:line="270" w:lineRule="atLeast"/>
+        <w:ind w:left="720"/>
+        <w:rPr>
+          <w:rFonts w:ascii="Trebuchet MS" w:eastAsia="Times New Roman" w:hAnsi="Trebuchet MS" w:cs="Times New Roman"/>
+          <w:color w:val="000000"/>
+          <w:sz w:val="20"/>
+          <w:szCs w:val="20"/>
+        </w:rPr>
+      </w:pPr>
+      <w:r>
+        <w:rPr>
+          <w:rFonts w:ascii="Trebuchet MS" w:eastAsia="Times New Roman" w:hAnsi="Trebuchet MS" w:cs="Times New Roman"/>
+          <w:color w:val="000000"/>
+          <w:sz w:val="20"/>
+          <w:szCs w:val="20"/>
+        </w:rPr>
+        <w:tab/>
+        <w:t>-gray scale image</w:t>
+      </w:r>
+    </w:p>
+    <w:p>
+      <w:pPr>
+        <w:shd w:val="clear" w:color="auto" w:fill="FFFFFF"/>
+        <w:spacing w:before="100" w:beforeAutospacing="1" w:after="100" w:afterAutospacing="1" w:line="270" w:lineRule="atLeast"/>
+        <w:ind w:left="720"/>
+        <w:rPr>
+          <w:rFonts w:ascii="Trebuchet MS" w:eastAsia="Times New Roman" w:hAnsi="Trebuchet MS" w:cs="Times New Roman"/>
+          <w:color w:val="000000"/>
+          <w:sz w:val="20"/>
+          <w:szCs w:val="20"/>
+        </w:rPr>
+      </w:pPr>
+      <w:r>
+        <w:rPr>
+          <w:rFonts w:ascii="Trebuchet MS" w:eastAsia="Times New Roman" w:hAnsi="Trebuchet MS" w:cs="Times New Roman"/>
+          <w:color w:val="000000"/>
+          <w:sz w:val="20"/>
+          <w:szCs w:val="20"/>
+        </w:rPr>
+        <w:tab/>
+        <w:t>-skin detect</w:t>
+      </w:r>
+    </w:p>
+    <w:p>
+      <w:pPr>
+        <w:shd w:val="clear" w:color="auto" w:fill="FFFFFF"/>
+        <w:spacing w:before="100" w:beforeAutospacing="1" w:after="100" w:afterAutospacing="1" w:line="270" w:lineRule="atLeast"/>
+        <w:ind w:left="720"/>
+        <w:rPr>
+          <w:rFonts w:ascii="Trebuchet MS" w:eastAsia="Times New Roman" w:hAnsi="Trebuchet MS" w:cs="Times New Roman"/>
+          <w:color w:val="000000"/>
+          <w:sz w:val="20"/>
+          <w:szCs w:val="20"/>
+        </w:rPr>
+      </w:pPr>
+      <w:r>
+        <w:rPr>
+          <w:rFonts w:ascii="Trebuchet MS" w:eastAsia="Times New Roman" w:hAnsi="Trebuchet MS" w:cs="Times New Roman"/>
+          <w:color w:val="000000"/>
+          <w:sz w:val="20"/>
+          <w:szCs w:val="20"/>
+        </w:rPr>
+        <w:tab/>
+        <w:t>-finally skni detect and contours (best result yet)</w:t>
+      </w:r>
+    </w:p>
+    <w:p>
+      <w:pPr>
+        <w:shd w:val="clear" w:color="auto" w:fill="FFFFFF"/>
+        <w:spacing w:before="100" w:beforeAutospacing="1" w:after="100" w:afterAutospacing="1" w:line="270" w:lineRule="atLeast"/>
+        <w:ind w:left="720"/>
+        <w:rPr>
+          <w:rFonts w:ascii="Trebuchet MS" w:eastAsia="Times New Roman" w:hAnsi="Trebuchet MS" w:cs="Times New Roman"/>
+          <w:color w:val="000000"/>
+          <w:sz w:val="20"/>
+          <w:szCs w:val="20"/>
+        </w:rPr>
+      </w:pPr>
+      <w:r>
+        <w:rPr>
+          <w:rFonts w:ascii="Trebuchet MS" w:eastAsia="Times New Roman" w:hAnsi="Trebuchet MS" w:cs="Times New Roman"/>
+          <w:color w:val="000000"/>
+          <w:sz w:val="20"/>
+          <w:szCs w:val="20"/>
+        </w:rPr>
         <w:t>Matrix Norm</w:t>
+      </w:r>
+    </w:p>
+    <w:p>
+      <w:pPr>
+        <w:shd w:val="clear" w:color="auto" w:fill="FFFFFF"/>
+        <w:spacing w:before="100" w:beforeAutospacing="1" w:after="100" w:afterAutospacing="1" w:line="270" w:lineRule="atLeast"/>
+        <w:ind w:left="720"/>
+        <w:rPr>
+          <w:rFonts w:ascii="Trebuchet MS" w:eastAsia="Times New Roman" w:hAnsi="Trebuchet MS" w:cs="Times New Roman"/>
+          <w:color w:val="000000"/>
+          <w:sz w:val="20"/>
+          <w:szCs w:val="20"/>
+        </w:rPr>
+      </w:pPr>
+      <w:r>
+        <w:rPr>
+          <w:rFonts w:ascii="Trebuchet MS" w:eastAsia="Times New Roman" w:hAnsi="Trebuchet MS" w:cs="Times New Roman"/>
+          <w:color w:val="000000"/>
+          <w:sz w:val="20"/>
+          <w:szCs w:val="20"/>
+        </w:rPr>
+        <w:tab/>
+        <w:t>-l2 norm of flow vectors</w:t>
       </w:r>
     </w:p>
     <w:p>
@@ -892,13 +1851,46 @@
     <w:p>
       <w:pPr>
         <w:pStyle w:val="ListParagraph"/>
-        <w:rPr>
-          <w:rFonts w:ascii="Trebuchet MS" w:eastAsia="Times New Roman" w:hAnsi="Trebuchet MS" w:cs="Times New Roman"/>
-          <w:color w:val="000000"/>
-          <w:sz w:val="20"/>
-          <w:szCs w:val="20"/>
-        </w:rPr>
-      </w:pPr>
+        <w:ind w:left="1440"/>
+        <w:rPr>
+          <w:rFonts w:ascii="Trebuchet MS" w:eastAsia="Times New Roman" w:hAnsi="Trebuchet MS" w:cs="Times New Roman"/>
+          <w:color w:val="000000"/>
+          <w:sz w:val="20"/>
+          <w:szCs w:val="20"/>
+        </w:rPr>
+      </w:pPr>
+      <w:r>
+        <w:rPr>
+          <w:rFonts w:ascii="Trebuchet MS" w:eastAsia="Times New Roman" w:hAnsi="Trebuchet MS" w:cs="Times New Roman"/>
+          <w:color w:val="000000"/>
+          <w:sz w:val="20"/>
+          <w:szCs w:val="20"/>
+        </w:rPr>
+        <w:t>A bunch of optical flow experiments</w:t>
+      </w:r>
+    </w:p>
+    <w:p>
+      <w:pPr>
+        <w:pStyle w:val="ListParagraph"/>
+        <w:ind w:left="1440"/>
+        <w:rPr>
+          <w:rFonts w:ascii="Trebuchet MS" w:eastAsia="Times New Roman" w:hAnsi="Trebuchet MS" w:cs="Times New Roman"/>
+          <w:color w:val="000000"/>
+          <w:sz w:val="20"/>
+          <w:szCs w:val="20"/>
+        </w:rPr>
+      </w:pPr>
+      <w:r>
+        <w:rPr>
+          <w:rFonts w:ascii="Trebuchet MS" w:eastAsia="Times New Roman" w:hAnsi="Trebuchet MS" w:cs="Times New Roman"/>
+          <w:color w:val="000000"/>
+          <w:sz w:val="20"/>
+          <w:szCs w:val="20"/>
+        </w:rPr>
+        <w:t>Audio experiments</w:t>
+      </w:r>
+      <w:bookmarkStart w:id="0" w:name="_GoBack"/>
+      <w:bookmarkEnd w:id="0"/>
     </w:p>
     <w:p>
       <w:pPr>
@@ -940,6 +1932,57 @@
     </w:p>
     <w:p>
       <w:pPr>
+        <w:numPr>
+          <w:ilvl w:val="1"/>
+          <w:numId w:val="1"/>
+        </w:numPr>
+        <w:shd w:val="clear" w:color="auto" w:fill="FFFFFF"/>
+        <w:spacing w:before="100" w:beforeAutospacing="1" w:after="100" w:afterAutospacing="1" w:line="270" w:lineRule="atLeast"/>
+        <w:rPr>
+          <w:rFonts w:ascii="Trebuchet MS" w:eastAsia="Times New Roman" w:hAnsi="Trebuchet MS" w:cs="Times New Roman"/>
+          <w:color w:val="000000"/>
+          <w:sz w:val="20"/>
+          <w:szCs w:val="20"/>
+        </w:rPr>
+      </w:pPr>
+      <w:r>
+        <w:rPr>
+          <w:rFonts w:ascii="Trebuchet MS" w:eastAsia="Times New Roman" w:hAnsi="Trebuchet MS" w:cs="Times New Roman"/>
+          <w:color w:val="000000"/>
+          <w:sz w:val="20"/>
+          <w:szCs w:val="20"/>
+        </w:rPr>
+        <w:lastRenderedPageBreak/>
+        <w:t>Volume can pan but the transition could be worked on</w:t>
+      </w:r>
+    </w:p>
+    <w:p>
+      <w:pPr>
+        <w:numPr>
+          <w:ilvl w:val="1"/>
+          <w:numId w:val="1"/>
+        </w:numPr>
+        <w:shd w:val="clear" w:color="auto" w:fill="FFFFFF"/>
+        <w:spacing w:before="100" w:beforeAutospacing="1" w:after="100" w:afterAutospacing="1" w:line="270" w:lineRule="atLeast"/>
+        <w:rPr>
+          <w:rFonts w:ascii="Trebuchet MS" w:eastAsia="Times New Roman" w:hAnsi="Trebuchet MS" w:cs="Times New Roman"/>
+          <w:color w:val="000000"/>
+          <w:sz w:val="20"/>
+          <w:szCs w:val="20"/>
+        </w:rPr>
+      </w:pPr>
+      <w:r>
+        <w:rPr>
+          <w:rFonts w:ascii="Trebuchet MS" w:eastAsia="Times New Roman" w:hAnsi="Trebuchet MS" w:cs="Times New Roman"/>
+          <w:color w:val="000000"/>
+          <w:sz w:val="20"/>
+          <w:szCs w:val="20"/>
+        </w:rPr>
+        <w:t>Can sense hand motion for vibrato, the audio could be worked on</w:t>
+      </w:r>
+    </w:p>
+    <w:p>
+      <w:pPr>
         <w:shd w:val="clear" w:color="auto" w:fill="FFFFFF"/>
         <w:spacing w:before="100" w:beforeAutospacing="1" w:after="100" w:afterAutospacing="1" w:line="270" w:lineRule="atLeast"/>
         <w:ind w:left="720"/>
@@ -1015,6 +2058,11 @@
       </w:r>
     </w:p>
     <w:p/>
+    <w:p>
+      <w:r>
+        <w:t>github:</w:t>
+      </w:r>
+    </w:p>
     <w:p/>
     <w:p>
       <w:r>
@@ -1038,6 +2086,36 @@
             <w:rStyle w:val="Hyperlink"/>
           </w:rPr>
           <w:t>http://www.utpalsolanki.com/project/project3/P1.pdf</w:t>
+        </w:r>
+      </w:hyperlink>
+    </w:p>
+    <w:p>
+      <w:hyperlink r:id="rId7" w:history="1">
+        <w:r>
+          <w:rPr>
+            <w:rStyle w:val="Hyperlink"/>
+          </w:rPr>
+          <w:t>http://davywybiral.blogspot.com/2010/09/procedural-music-with-pyaudio-and-numpy.html</w:t>
+        </w:r>
+      </w:hyperlink>
+    </w:p>
+    <w:p>
+      <w:hyperlink r:id="rId8" w:history="1">
+        <w:r>
+          <w:rPr>
+            <w:rStyle w:val="Hyperlink"/>
+          </w:rPr>
+          <w:t>http://stackoverflow.com/questions/9235368/realtime-sound-synthesizer-from-a-varying-input-in-python</w:t>
+        </w:r>
+      </w:hyperlink>
+    </w:p>
+    <w:p>
+      <w:hyperlink r:id="rId9" w:history="1">
+        <w:r>
+          <w:rPr>
+            <w:rStyle w:val="Hyperlink"/>
+          </w:rPr>
+          <w:t>http://docs.opencv.org/modules/video/doc/motion_analysis_and_object_tracking.html#calcopticalflowfarneback</w:t>
         </w:r>
       </w:hyperlink>
     </w:p>
@@ -1074,7 +2152,7 @@
         <w:sz w:val="20"/>
       </w:rPr>
     </w:lvl>
-    <w:lvl w:ilvl="1" w:tentative="1">
+    <w:lvl w:ilvl="1">
       <w:start w:val="1"/>
       <w:numFmt w:val="bullet"/>
       <w:lvlText w:val="o"/>

</xml_diff>